<commit_message>
ADD:Ajout de la réunion 2
</commit_message>
<xml_diff>
--- a/meetings/Projet_de_OO.docx
+++ b/meetings/Projet_de_OO.docx
@@ -285,7 +285,13 @@
         <w:t>Nous nous sommes posé des questions sur base de l’énoncé</w:t>
       </w:r>
       <w:r>
-        <w:t xml:space="preserve"> que nous avons reçu en classe. Ensuite, chacun de notre coté nous nous sommes poses différentes questions. </w:t>
+        <w:t xml:space="preserve"> que nous avons reçu en classe. Ensuite, chacun de notre c</w:t>
+      </w:r>
+      <w:r>
+        <w:t>ô</w:t>
+      </w:r>
+      <w:r>
+        <w:t xml:space="preserve">té nous nous sommes poses différentes questions. </w:t>
       </w:r>
     </w:p>
     <w:p>
@@ -341,7 +347,13 @@
         <w:t xml:space="preserve">Perso, je pense a un petit jeux vidéo. Mais par la suite, en discutant </w:t>
       </w:r>
       <w:r>
-        <w:t xml:space="preserve">nous sommes tombes d’accord pour dire </w:t>
+        <w:t>nous sommes tomb</w:t>
+      </w:r>
+      <w:r>
+        <w:t>é</w:t>
+      </w:r>
+      <w:r>
+        <w:t xml:space="preserve">s d’accord pour dire </w:t>
       </w:r>
       <w:r>
         <w:t>qu’on part sur un site comme TUI (</w:t>
@@ -696,17 +708,207 @@
       </w:r>
     </w:p>
     <w:p>
-      <w:r>
+      <w:pPr>
+        <w:rPr>
+          <w:b/>
+          <w:bCs/>
+          <w:u w:val="single"/>
+        </w:rPr>
+      </w:pPr>
+      <w:r>
+        <w:rPr>
+          <w:b/>
+          <w:bCs/>
+          <w:u w:val="single"/>
+        </w:rPr>
         <w:lastRenderedPageBreak/>
-        <w:t xml:space="preserve">Test </w:t>
-      </w:r>
-      <w:proofErr w:type="spellStart"/>
-      <w:r>
-        <w:t>reunion</w:t>
-      </w:r>
-      <w:proofErr w:type="spellEnd"/>
-      <w:r>
-        <w:t xml:space="preserve"> commit </w:t>
+        <w:t>Réunion du 1</w:t>
+      </w:r>
+      <w:r>
+        <w:rPr>
+          <w:b/>
+          <w:bCs/>
+          <w:u w:val="single"/>
+        </w:rPr>
+        <w:t>1</w:t>
+      </w:r>
+      <w:r>
+        <w:rPr>
+          <w:b/>
+          <w:bCs/>
+          <w:u w:val="single"/>
+        </w:rPr>
+        <w:t>-04-2024</w:t>
+      </w:r>
+    </w:p>
+    <w:p>
+      <w:r>
+        <w:rPr>
+          <w:b/>
+          <w:bCs/>
+          <w:u w:val="single"/>
+        </w:rPr>
+        <w:t>Participant :</w:t>
+      </w:r>
+      <w:r>
+        <w:t xml:space="preserve"> Christophe, Nicolas</w:t>
+      </w:r>
+      <w:r>
+        <w:t>, Ilias</w:t>
+      </w:r>
+    </w:p>
+    <w:p>
+      <w:r>
+        <w:rPr>
+          <w:b/>
+          <w:bCs/>
+          <w:u w:val="single"/>
+        </w:rPr>
+        <w:t>Lieu :</w:t>
+      </w:r>
+      <w:r>
+        <w:t xml:space="preserve"> </w:t>
+      </w:r>
+      <w:r>
+        <w:t xml:space="preserve">IETCPS Charleroi </w:t>
+      </w:r>
+      <w:r>
+        <w:t xml:space="preserve">, </w:t>
+      </w:r>
+      <w:r>
+        <w:t>19</w:t>
+      </w:r>
+      <w:r>
+        <w:t>h30.</w:t>
+      </w:r>
+    </w:p>
+    <w:p>
+      <w:r>
+        <w:rPr>
+          <w:b/>
+          <w:bCs/>
+          <w:u w:val="single"/>
+        </w:rPr>
+        <w:t xml:space="preserve">Durée : </w:t>
+      </w:r>
+      <w:r>
+        <w:rPr>
+          <w:b/>
+          <w:bCs/>
+          <w:u w:val="single"/>
+        </w:rPr>
+        <w:t xml:space="preserve"> </w:t>
+      </w:r>
+      <w:r>
+        <w:t>50</w:t>
+      </w:r>
+      <w:r>
+        <w:t xml:space="preserve">min. </w:t>
+      </w:r>
+    </w:p>
+    <w:p>
+      <w:r>
+        <w:rPr>
+          <w:b/>
+          <w:bCs/>
+          <w:u w:val="single"/>
+        </w:rPr>
+        <w:t>Sujet :</w:t>
+      </w:r>
+      <w:r>
+        <w:t xml:space="preserve"> </w:t>
+      </w:r>
+      <w:r>
+        <w:t>Discussion sur notre organisation pour le projet</w:t>
+      </w:r>
+      <w:r>
+        <w:t>.</w:t>
+      </w:r>
+    </w:p>
+    <w:p>
+      <w:pPr>
+        <w:rPr>
+          <w:b/>
+          <w:bCs/>
+          <w:u w:val="single"/>
+        </w:rPr>
+      </w:pPr>
+      <w:r>
+        <w:rPr>
+          <w:b/>
+          <w:bCs/>
+          <w:u w:val="single"/>
+        </w:rPr>
+        <w:t>Intro</w:t>
+      </w:r>
+      <w:r>
+        <w:rPr>
+          <w:b/>
+          <w:bCs/>
+          <w:u w:val="single"/>
+        </w:rPr>
+        <w:t>duction</w:t>
+      </w:r>
+      <w:r>
+        <w:rPr>
+          <w:b/>
+          <w:bCs/>
+          <w:u w:val="single"/>
+        </w:rPr>
+        <w:t xml:space="preserve"> : </w:t>
+      </w:r>
+    </w:p>
+    <w:p>
+      <w:r>
+        <w:t xml:space="preserve">Après avoir posé nos questions aux professeurs, nous nous sommes réunis pour en parler et se mettre d’accord sur la marche a suivre pour notre projet. Et installation et préparation de git. </w:t>
+      </w:r>
+    </w:p>
+    <w:p>
+      <w:pPr>
+        <w:rPr>
+          <w:b/>
+          <w:bCs/>
+          <w:u w:val="single"/>
+        </w:rPr>
+      </w:pPr>
+      <w:r>
+        <w:rPr>
+          <w:b/>
+          <w:bCs/>
+          <w:u w:val="single"/>
+        </w:rPr>
+        <w:t>Réponse </w:t>
+      </w:r>
+      <w:r>
+        <w:rPr>
+          <w:b/>
+          <w:bCs/>
+          <w:u w:val="single"/>
+        </w:rPr>
+        <w:t>aux questions</w:t>
+      </w:r>
+      <w:r>
+        <w:rPr>
+          <w:b/>
+          <w:bCs/>
+          <w:u w:val="single"/>
+        </w:rPr>
+        <w:t xml:space="preserve">: </w:t>
+      </w:r>
+    </w:p>
+    <w:p>
+      <w:r>
+        <w:t xml:space="preserve">Nous nous sommes mis d’accord sur le fait que nous devons revoir notre diagramme de classe. Pour se faire, on a décidé de faire un diagramme de classe chacun de notre côté et ensuite mettre en commun quand on se sera mis d’accord (idéalement avant le prochain cours). </w:t>
+      </w:r>
+    </w:p>
+    <w:p>
+      <w:r>
+        <w:t xml:space="preserve">Ensuite, on a parlé du diagramme de use case, Nicolas s’est proposé pour le faire pour que nous puissions en parler lors de notre prochaine réunion.  </w:t>
+      </w:r>
+    </w:p>
+    <w:p>
+      <w:r>
+        <w:t xml:space="preserve">Enfin, nous avons commencé l’installation de GitHub sur nos machines, création de compte, création du repository par Christophe, Accepter l’invitation de Christophe. Une fois ceci fait, nous avons clôturé la réunion. </w:t>
       </w:r>
     </w:p>
     <w:sectPr>

</xml_diff>

<commit_message>
ADD:Ajout de la réunion 3
</commit_message>
<xml_diff>
--- a/meetings/Projet_de_OO.docx
+++ b/meetings/Projet_de_OO.docx
@@ -751,10 +751,7 @@
         <w:t>Participant :</w:t>
       </w:r>
       <w:r>
-        <w:t xml:space="preserve"> Christophe, Nicolas</w:t>
-      </w:r>
-      <w:r>
-        <w:t>, Ilias</w:t>
+        <w:t xml:space="preserve"> Christophe, Nicolas, Ilias</w:t>
       </w:r>
     </w:p>
     <w:p>
@@ -767,19 +764,195 @@
         <w:t>Lieu :</w:t>
       </w:r>
       <w:r>
+        <w:t xml:space="preserve"> IETCPS Charleroi , 19h30.</w:t>
+      </w:r>
+    </w:p>
+    <w:p>
+      <w:r>
+        <w:rPr>
+          <w:b/>
+          <w:bCs/>
+          <w:u w:val="single"/>
+        </w:rPr>
+        <w:t xml:space="preserve">Durée : </w:t>
+      </w:r>
+      <w:r>
+        <w:rPr>
+          <w:b/>
+          <w:bCs/>
+          <w:u w:val="single"/>
+        </w:rPr>
         <w:t xml:space="preserve"> </w:t>
       </w:r>
       <w:r>
-        <w:t xml:space="preserve">IETCPS Charleroi </w:t>
-      </w:r>
-      <w:r>
-        <w:t xml:space="preserve">, </w:t>
-      </w:r>
-      <w:r>
-        <w:t>19</w:t>
-      </w:r>
-      <w:r>
-        <w:t>h30.</w:t>
+        <w:t xml:space="preserve">50min. </w:t>
+      </w:r>
+    </w:p>
+    <w:p>
+      <w:r>
+        <w:rPr>
+          <w:b/>
+          <w:bCs/>
+          <w:u w:val="single"/>
+        </w:rPr>
+        <w:t>Sujet :</w:t>
+      </w:r>
+      <w:r>
+        <w:t xml:space="preserve"> Discussion sur notre organisation pour le projet.</w:t>
+      </w:r>
+    </w:p>
+    <w:p>
+      <w:pPr>
+        <w:rPr>
+          <w:b/>
+          <w:bCs/>
+          <w:u w:val="single"/>
+        </w:rPr>
+      </w:pPr>
+      <w:r>
+        <w:rPr>
+          <w:b/>
+          <w:bCs/>
+          <w:u w:val="single"/>
+        </w:rPr>
+        <w:t>Intro</w:t>
+      </w:r>
+      <w:r>
+        <w:rPr>
+          <w:b/>
+          <w:bCs/>
+          <w:u w:val="single"/>
+        </w:rPr>
+        <w:t>duction</w:t>
+      </w:r>
+      <w:r>
+        <w:rPr>
+          <w:b/>
+          <w:bCs/>
+          <w:u w:val="single"/>
+        </w:rPr>
+        <w:t xml:space="preserve"> : </w:t>
+      </w:r>
+    </w:p>
+    <w:p>
+      <w:r>
+        <w:t xml:space="preserve">Après avoir posé nos questions aux professeurs, nous nous sommes réunis pour en parler et se mettre d’accord sur la marche a suivre pour notre projet. Et installation et préparation de git. </w:t>
+      </w:r>
+    </w:p>
+    <w:p>
+      <w:pPr>
+        <w:rPr>
+          <w:b/>
+          <w:bCs/>
+          <w:u w:val="single"/>
+        </w:rPr>
+      </w:pPr>
+      <w:r>
+        <w:rPr>
+          <w:b/>
+          <w:bCs/>
+          <w:u w:val="single"/>
+        </w:rPr>
+        <w:t>Réponse </w:t>
+      </w:r>
+      <w:r>
+        <w:rPr>
+          <w:b/>
+          <w:bCs/>
+          <w:u w:val="single"/>
+        </w:rPr>
+        <w:t>aux questions</w:t>
+      </w:r>
+      <w:r>
+        <w:rPr>
+          <w:b/>
+          <w:bCs/>
+          <w:u w:val="single"/>
+        </w:rPr>
+        <w:t xml:space="preserve">: </w:t>
+      </w:r>
+    </w:p>
+    <w:p>
+      <w:r>
+        <w:t xml:space="preserve">Nous nous sommes mis d’accord sur le fait que nous devons revoir notre diagramme de classe. Pour se faire, on a décidé de faire un diagramme de classe chacun de notre côté et ensuite mettre en commun quand on se sera mis d’accord (idéalement avant le prochain cours). </w:t>
+      </w:r>
+    </w:p>
+    <w:p>
+      <w:r>
+        <w:t xml:space="preserve">Ensuite, on a parlé du diagramme de use case, Nicolas s’est proposé pour le faire pour que nous puissions en parler lors de notre prochaine réunion.  </w:t>
+      </w:r>
+    </w:p>
+    <w:p>
+      <w:r>
+        <w:t xml:space="preserve">Enfin, nous avons commencé l’installation de GitHub sur nos machines, création de compte, création du repository par Christophe, Accepter l’invitation de Christophe. Une fois ceci fait, nous avons clôturé la réunion. </w:t>
+      </w:r>
+    </w:p>
+    <w:p>
+      <w:r>
+        <w:br w:type="page"/>
+      </w:r>
+    </w:p>
+    <w:p>
+      <w:pPr>
+        <w:rPr>
+          <w:b/>
+          <w:bCs/>
+          <w:u w:val="single"/>
+        </w:rPr>
+      </w:pPr>
+      <w:r>
+        <w:rPr>
+          <w:b/>
+          <w:bCs/>
+          <w:u w:val="single"/>
+        </w:rPr>
+        <w:lastRenderedPageBreak/>
+        <w:t>Réunion du 1</w:t>
+      </w:r>
+      <w:r>
+        <w:rPr>
+          <w:b/>
+          <w:bCs/>
+          <w:u w:val="single"/>
+        </w:rPr>
+        <w:t>6</w:t>
+      </w:r>
+      <w:r>
+        <w:rPr>
+          <w:b/>
+          <w:bCs/>
+          <w:u w:val="single"/>
+        </w:rPr>
+        <w:t>-04-2024</w:t>
+      </w:r>
+    </w:p>
+    <w:p>
+      <w:r>
+        <w:rPr>
+          <w:b/>
+          <w:bCs/>
+          <w:u w:val="single"/>
+        </w:rPr>
+        <w:t>Participant :</w:t>
+      </w:r>
+      <w:r>
+        <w:t xml:space="preserve"> Christophe, Nicolas, Ilias</w:t>
+      </w:r>
+    </w:p>
+    <w:p>
+      <w:r>
+        <w:rPr>
+          <w:b/>
+          <w:bCs/>
+          <w:u w:val="single"/>
+        </w:rPr>
+        <w:t>Lieu :</w:t>
+      </w:r>
+      <w:r>
+        <w:t xml:space="preserve"> Discord</w:t>
+      </w:r>
+      <w:r>
+        <w:t>, 19h30.</w:t>
       </w:r>
     </w:p>
     <w:p>
@@ -800,7 +973,7 @@
         <w:t xml:space="preserve"> </w:t>
       </w:r>
       <w:r>
-        <w:t>50</w:t>
+        <w:t>30</w:t>
       </w:r>
       <w:r>
         <w:t xml:space="preserve">min. </w:t>
@@ -816,13 +989,10 @@
         <w:t>Sujet :</w:t>
       </w:r>
       <w:r>
-        <w:t xml:space="preserve"> </w:t>
-      </w:r>
-      <w:r>
-        <w:t>Discussion sur notre organisation pour le projet</w:t>
-      </w:r>
-      <w:r>
-        <w:t>.</w:t>
+        <w:t xml:space="preserve"> Discussion </w:t>
+      </w:r>
+      <w:r>
+        <w:t>après avoir eu le cours de OO en distanciel du mardi 16/04</w:t>
       </w:r>
     </w:p>
     <w:p>
@@ -860,7 +1030,7 @@
     </w:p>
     <w:p>
       <w:r>
-        <w:t xml:space="preserve">Après avoir posé nos questions aux professeurs, nous nous sommes réunis pour en parler et se mettre d’accord sur la marche a suivre pour notre projet. Et installation et préparation de git. </w:t>
+        <w:t xml:space="preserve">Après le cours de OO, on s’est call pour discuter de ce que nous devons faire pour jeudi. On a parlé de nos diagrammes de classe et de celui des uses cases. </w:t>
       </w:r>
     </w:p>
     <w:p>
@@ -898,19 +1068,25 @@
     </w:p>
     <w:p>
       <w:r>
-        <w:t xml:space="preserve">Nous nous sommes mis d’accord sur le fait que nous devons revoir notre diagramme de classe. Pour se faire, on a décidé de faire un diagramme de classe chacun de notre côté et ensuite mettre en commun quand on se sera mis d’accord (idéalement avant le prochain cours). </w:t>
-      </w:r>
-    </w:p>
-    <w:p>
-      <w:r>
-        <w:t xml:space="preserve">Ensuite, on a parlé du diagramme de use case, Nicolas s’est proposé pour le faire pour que nous puissions en parler lors de notre prochaine réunion.  </w:t>
-      </w:r>
-    </w:p>
-    <w:p>
-      <w:r>
-        <w:t xml:space="preserve">Enfin, nous avons commencé l’installation de GitHub sur nos machines, création de compte, création du repository par Christophe, Accepter l’invitation de Christophe. Une fois ceci fait, nous avons clôturé la réunion. </w:t>
-      </w:r>
-    </w:p>
+        <w:t xml:space="preserve">Après le cours de OO, on a réglé les derniers détails concernant GitHub. Nicolas jusqu’à mardi avait un problème pour push sur le GitHub. C’était sûrement dû au fait qu’il y avait un problème avait son nom d’utilisateur, un conflit entre son ancien nom GitHub et son nouveau. </w:t>
+      </w:r>
+    </w:p>
+    <w:p>
+      <w:r>
+        <w:t>Nous avons pu parler un peu de nos diagrammes de classe, dire ce que chacun en pense et jeudi nous mettrons en commun histoire de ne proposer plus qu’un seul diagrammes de classe pour le projet. Il en va de même pour le diagramme de uses cases.</w:t>
+      </w:r>
+    </w:p>
+    <w:p>
+      <w:r>
+        <w:t xml:space="preserve">On s’est mis d’accord sur le fait que tant qu’on a pas nos diagrammes on ne commence par la partie code du projet. </w:t>
+      </w:r>
+    </w:p>
+    <w:p>
+      <w:r>
+        <w:t xml:space="preserve">Ilias rencontre encore des problèmes avec son GitHub, nous allons essayer de régler cela pour jeudi au plus tard.  </w:t>
+      </w:r>
+    </w:p>
+    <w:p/>
     <w:sectPr>
       <w:pgSz w:w="11906" w:h="16838"/>
       <w:pgMar w:top="1417" w:right="1417" w:bottom="1417" w:left="1417" w:header="708" w:footer="708" w:gutter="0"/>

</xml_diff>

<commit_message>
ADD:Ajout de la réunion 4
</commit_message>
<xml_diff>
--- a/meetings/Projet_de_OO.docx
+++ b/meetings/Projet_de_OO.docx
@@ -145,16 +145,11 @@
       <w:r>
         <w:t xml:space="preserve">Utiliser peut etre aussi </w:t>
       </w:r>
-      <w:proofErr w:type="spellStart"/>
       <w:r>
         <w:t>T</w:t>
       </w:r>
       <w:r>
-        <w:t>kinter</w:t>
-      </w:r>
-      <w:proofErr w:type="spellEnd"/>
-      <w:r>
-        <w:t> </w:t>
+        <w:t>kinter </w:t>
       </w:r>
       <w:r>
         <w:t xml:space="preserve">pour pouvoir gérer l’interphase graphique ? </w:t>
@@ -415,24 +410,11 @@
     </w:p>
     <w:p>
       <w:r>
-        <w:t xml:space="preserve">On peut le stoker dans un fichier </w:t>
-      </w:r>
-      <w:proofErr w:type="spellStart"/>
-      <w:r>
-        <w:t>json</w:t>
-      </w:r>
-      <w:proofErr w:type="spellEnd"/>
-      <w:r>
-        <w:t> ? Je sais pas si c’est la meilleure solution</w:t>
-      </w:r>
-      <w:r>
-        <w:t xml:space="preserve">. Ou le serveur </w:t>
-      </w:r>
-      <w:proofErr w:type="spellStart"/>
-      <w:r>
-        <w:t>flask</w:t>
-      </w:r>
-      <w:proofErr w:type="spellEnd"/>
+        <w:t>On peut le stoker dans un fichier json ? Je sais pas si c’est la meilleure solution</w:t>
+      </w:r>
+      <w:r>
+        <w:t>. Ou le serveur flask</w:t>
+      </w:r>
       <w:r>
         <w:t xml:space="preserve"> ? On aimerait avoir plus d’explication. </w:t>
       </w:r>
@@ -468,16 +450,11 @@
       <w:r>
         <w:t xml:space="preserve">dans un fichier </w:t>
       </w:r>
-      <w:proofErr w:type="spellStart"/>
       <w:r>
         <w:t>J</w:t>
       </w:r>
       <w:r>
-        <w:t>son</w:t>
-      </w:r>
-      <w:proofErr w:type="spellEnd"/>
-      <w:r>
-        <w:t> ?</w:t>
+        <w:t>son ?</w:t>
       </w:r>
       <w:r>
         <w:t xml:space="preserve"> Nous avons beaucoup de mal a visualiser la chose. J’espère qu’on aura plus d’explication… Parce que durant le cour du jour, </w:t>
@@ -572,29 +549,13 @@
         <w:t>Interphase graphique</w:t>
       </w:r>
       <w:r>
-        <w:t xml:space="preserve"> : classe </w:t>
-      </w:r>
-      <w:proofErr w:type="spellStart"/>
-      <w:r>
-        <w:t>meteo</w:t>
-      </w:r>
-      <w:proofErr w:type="spellEnd"/>
-      <w:r>
-        <w:t xml:space="preserve">, condition de vol. </w:t>
+        <w:t xml:space="preserve"> : classe meteo, condition de vol. </w:t>
       </w:r>
       <w:r>
         <w:t xml:space="preserve">concernant de l’interphase graphique </w:t>
       </w:r>
       <w:r>
-        <w:t xml:space="preserve">quelque chose de </w:t>
-      </w:r>
-      <w:proofErr w:type="spellStart"/>
-      <w:r>
-        <w:t>bete</w:t>
-      </w:r>
-      <w:proofErr w:type="spellEnd"/>
-      <w:r>
-        <w:t xml:space="preserve"> avec une carte du monde, une ligne et montrer un peu les paramètres et </w:t>
+        <w:t xml:space="preserve">quelque chose de bete avec une carte du monde, une ligne et montrer un peu les paramètres et </w:t>
       </w:r>
       <w:r>
         <w:t>condition</w:t>
@@ -608,37 +569,13 @@
     </w:p>
     <w:p>
       <w:r>
-        <w:t xml:space="preserve">Fonction </w:t>
-      </w:r>
-      <w:proofErr w:type="spellStart"/>
-      <w:r>
-        <w:t>random</w:t>
-      </w:r>
-      <w:proofErr w:type="spellEnd"/>
-      <w:r>
-        <w:t xml:space="preserve"> peut etre pour les paramètres. </w:t>
+        <w:t xml:space="preserve">Fonction random peut etre pour les paramètres. </w:t>
       </w:r>
     </w:p>
     <w:p/>
     <w:p>
       <w:r>
-        <w:t xml:space="preserve">Concernant la </w:t>
-      </w:r>
-      <w:proofErr w:type="spellStart"/>
-      <w:r>
-        <w:t>db</w:t>
-      </w:r>
-      <w:proofErr w:type="spellEnd"/>
-      <w:r>
-        <w:t xml:space="preserve"> on part sur un fichier texte ou </w:t>
-      </w:r>
-      <w:proofErr w:type="spellStart"/>
-      <w:r>
-        <w:t>json</w:t>
-      </w:r>
-      <w:proofErr w:type="spellEnd"/>
-      <w:r>
-        <w:t xml:space="preserve">. </w:t>
+        <w:t xml:space="preserve">Concernant la db on part sur un fichier texte ou json. </w:t>
       </w:r>
     </w:p>
     <w:p/>
@@ -647,15 +584,7 @@
         <w:t>L’</w:t>
       </w:r>
       <w:r>
-        <w:t xml:space="preserve">idée du coté </w:t>
-      </w:r>
-      <w:proofErr w:type="spellStart"/>
-      <w:r>
-        <w:t>customer</w:t>
-      </w:r>
-      <w:proofErr w:type="spellEnd"/>
-      <w:r>
-        <w:t xml:space="preserve"> et </w:t>
+        <w:t xml:space="preserve">idée du coté customer et </w:t>
       </w:r>
       <w:r>
         <w:t xml:space="preserve">pilote est bien vu. </w:t>
@@ -664,15 +593,7 @@
     <w:p/>
     <w:p>
       <w:r>
-        <w:t xml:space="preserve">La classe </w:t>
-      </w:r>
-      <w:proofErr w:type="spellStart"/>
-      <w:r>
-        <w:t>fly</w:t>
-      </w:r>
-      <w:proofErr w:type="spellEnd"/>
-      <w:r>
-        <w:t xml:space="preserve"> </w:t>
+        <w:t xml:space="preserve">La classe fly </w:t>
       </w:r>
       <w:r>
         <w:t xml:space="preserve">peut etre plus large, penser plus large et si je veux un hélicoptère. </w:t>
@@ -949,10 +870,7 @@
         <w:t>Lieu :</w:t>
       </w:r>
       <w:r>
-        <w:t xml:space="preserve"> Discord</w:t>
-      </w:r>
-      <w:r>
-        <w:t>, 19h30.</w:t>
+        <w:t xml:space="preserve"> Discord, 19h30.</w:t>
       </w:r>
     </w:p>
     <w:p>
@@ -973,10 +891,7 @@
         <w:t xml:space="preserve"> </w:t>
       </w:r>
       <w:r>
-        <w:t>30</w:t>
-      </w:r>
-      <w:r>
-        <w:t xml:space="preserve">min. </w:t>
+        <w:t xml:space="preserve">30min. </w:t>
       </w:r>
     </w:p>
     <w:p>
@@ -989,10 +904,7 @@
         <w:t>Sujet :</w:t>
       </w:r>
       <w:r>
-        <w:t xml:space="preserve"> Discussion </w:t>
-      </w:r>
-      <w:r>
-        <w:t>après avoir eu le cours de OO en distanciel du mardi 16/04</w:t>
+        <w:t xml:space="preserve"> Discussion après avoir eu le cours de OO en distanciel du mardi 16/04</w:t>
       </w:r>
     </w:p>
     <w:p>
@@ -1086,7 +998,222 @@
         <w:t xml:space="preserve">Ilias rencontre encore des problèmes avec son GitHub, nous allons essayer de régler cela pour jeudi au plus tard.  </w:t>
       </w:r>
     </w:p>
-    <w:p/>
+    <w:p>
+      <w:r>
+        <w:br w:type="page"/>
+      </w:r>
+    </w:p>
+    <w:p>
+      <w:pPr>
+        <w:rPr>
+          <w:b/>
+          <w:bCs/>
+          <w:u w:val="single"/>
+        </w:rPr>
+      </w:pPr>
+      <w:r>
+        <w:rPr>
+          <w:b/>
+          <w:bCs/>
+          <w:u w:val="single"/>
+        </w:rPr>
+        <w:lastRenderedPageBreak/>
+        <w:t xml:space="preserve">Réunion du </w:t>
+      </w:r>
+      <w:r>
+        <w:rPr>
+          <w:b/>
+          <w:bCs/>
+          <w:u w:val="single"/>
+        </w:rPr>
+        <w:t>23</w:t>
+      </w:r>
+      <w:r>
+        <w:rPr>
+          <w:b/>
+          <w:bCs/>
+          <w:u w:val="single"/>
+        </w:rPr>
+        <w:t>-04-2024</w:t>
+      </w:r>
+    </w:p>
+    <w:p>
+      <w:r>
+        <w:rPr>
+          <w:b/>
+          <w:bCs/>
+          <w:u w:val="single"/>
+        </w:rPr>
+        <w:t>Participant :</w:t>
+      </w:r>
+      <w:r>
+        <w:t xml:space="preserve"> Christophe, Nicolas</w:t>
+      </w:r>
+    </w:p>
+    <w:p>
+      <w:r>
+        <w:rPr>
+          <w:b/>
+          <w:bCs/>
+          <w:u w:val="single"/>
+        </w:rPr>
+        <w:t>Lieu :</w:t>
+      </w:r>
+      <w:r>
+        <w:t xml:space="preserve"> </w:t>
+      </w:r>
+      <w:r>
+        <w:t>IETCPS</w:t>
+      </w:r>
+      <w:r>
+        <w:t>, 1</w:t>
+      </w:r>
+      <w:r>
+        <w:t>8</w:t>
+      </w:r>
+      <w:r>
+        <w:t>h30.</w:t>
+      </w:r>
+    </w:p>
+    <w:p>
+      <w:r>
+        <w:rPr>
+          <w:b/>
+          <w:bCs/>
+          <w:u w:val="single"/>
+        </w:rPr>
+        <w:t xml:space="preserve">Durée : </w:t>
+      </w:r>
+      <w:r>
+        <w:rPr>
+          <w:b/>
+          <w:bCs/>
+          <w:u w:val="single"/>
+        </w:rPr>
+        <w:t xml:space="preserve"> </w:t>
+      </w:r>
+      <w:r>
+        <w:t xml:space="preserve"> 1h30</w:t>
+      </w:r>
+      <w:r>
+        <w:t xml:space="preserve">. </w:t>
+      </w:r>
+    </w:p>
+    <w:p>
+      <w:r>
+        <w:rPr>
+          <w:b/>
+          <w:bCs/>
+          <w:u w:val="single"/>
+        </w:rPr>
+        <w:t>Sujet :</w:t>
+      </w:r>
+      <w:r>
+        <w:t xml:space="preserve"> </w:t>
+      </w:r>
+      <w:r>
+        <w:t xml:space="preserve">Discussion sur le diagramme de classe. </w:t>
+      </w:r>
+    </w:p>
+    <w:p>
+      <w:pPr>
+        <w:rPr>
+          <w:b/>
+          <w:bCs/>
+          <w:u w:val="single"/>
+        </w:rPr>
+      </w:pPr>
+      <w:r>
+        <w:rPr>
+          <w:b/>
+          <w:bCs/>
+          <w:u w:val="single"/>
+        </w:rPr>
+        <w:t>Intro</w:t>
+      </w:r>
+      <w:r>
+        <w:rPr>
+          <w:b/>
+          <w:bCs/>
+          <w:u w:val="single"/>
+        </w:rPr>
+        <w:t>duction</w:t>
+      </w:r>
+      <w:r>
+        <w:rPr>
+          <w:b/>
+          <w:bCs/>
+          <w:u w:val="single"/>
+        </w:rPr>
+        <w:t xml:space="preserve"> : </w:t>
+      </w:r>
+    </w:p>
+    <w:p>
+      <w:r>
+        <w:t>Après le cours passé et les remarques que le professeur a fait sur notre diagramme de classe, on a apporté des modifications</w:t>
+      </w:r>
+      <w:r>
+        <w:t xml:space="preserve">. </w:t>
+      </w:r>
+    </w:p>
+    <w:p>
+      <w:pPr>
+        <w:rPr>
+          <w:b/>
+          <w:bCs/>
+          <w:u w:val="single"/>
+        </w:rPr>
+      </w:pPr>
+      <w:r>
+        <w:rPr>
+          <w:b/>
+          <w:bCs/>
+          <w:u w:val="single"/>
+        </w:rPr>
+        <w:t>Réponse </w:t>
+      </w:r>
+      <w:r>
+        <w:rPr>
+          <w:b/>
+          <w:bCs/>
+          <w:u w:val="single"/>
+        </w:rPr>
+        <w:t>aux questions</w:t>
+      </w:r>
+      <w:r>
+        <w:rPr>
+          <w:b/>
+          <w:bCs/>
+          <w:u w:val="single"/>
+        </w:rPr>
+        <w:t xml:space="preserve">: </w:t>
+      </w:r>
+    </w:p>
+    <w:p>
+      <w:r>
+        <w:t xml:space="preserve">On a modifié la classe « Home » en « RechercheDeVol » parce que selon le professeur, on ne doit pas retrouver tout ce qui est partie interface dans notre diagramme de classe. Pour ce qui est de la partie « User », « Client », « Pilote » le professeur n’a rien dit. </w:t>
+      </w:r>
+    </w:p>
+    <w:p>
+      <w:r>
+        <w:t xml:space="preserve">Pour ce qui est de la classe « Vehicule », on a voulu donc la généraliser pour pouvoir permettre soit un heritage ou soi plus de possiblite pour un vol, surtout sachant qu’il y aura des avions de transports, de voyage ou encore des helicopteres par exemple. </w:t>
+      </w:r>
+    </w:p>
+    <w:p>
+      <w:r>
+        <w:t xml:space="preserve">On a rajouter une classe « calculeparcours » qui a pour but de venir calculer le parcours en fonction de different facteur. </w:t>
+      </w:r>
+    </w:p>
+    <w:p>
+      <w:r>
+        <w:t xml:space="preserve">Voir aussi, si on doit rajouter un arrêt d’urgence dans le cas ou la météo ne le permet pas. </w:t>
+      </w:r>
+    </w:p>
+    <w:p>
+      <w:r>
+        <w:t xml:space="preserve">Une fois ceci fait, nous avons été montrer notre diagramme de classe au porfesseur pour voir ce qu’il en pense. </w:t>
+      </w:r>
+    </w:p>
     <w:sectPr>
       <w:pgSz w:w="11906" w:h="16838"/>
       <w:pgMar w:top="1417" w:right="1417" w:bottom="1417" w:left="1417" w:header="708" w:footer="708" w:gutter="0"/>

</xml_diff>